<commit_message>
correcao erros dos manuais
</commit_message>
<xml_diff>
--- a/Manuais/Manual de Utilização.docx
+++ b/Manuais/Manual de Utilização.docx
@@ -11,28 +11,14 @@
       </w:pPr>
       <w:r>
         <w:pict w14:anchorId="6F46F63A">
-          <v:rect id="_x0000_i1035" style="width:0;height:0" o:hralign="center" o:bullet="t" o:hrstd="t" o:hrnoshade="t" o:hr="t" fillcolor="#d1d5db" stroked="f"/>
+          <v:rect id="_x0000_i1026" style="width:0;height:0" o:hralign="center" o:bullet="t" o:hrstd="t" o:hrnoshade="t" o:hr="t" fillcolor="#d1d5db" stroked="f"/>
         </w:pict>
       </w:r>
       <w:r>
         <w:rPr>
           <w:rStyle w:val="TtuloCarter"/>
         </w:rPr>
-        <w:t xml:space="preserve">Manual de Instruções – </w:t>
-      </w:r>
-      <w:proofErr w:type="spellStart"/>
-      <w:r>
-        <w:rPr>
-          <w:rStyle w:val="TtuloCarter"/>
-        </w:rPr>
-        <w:t>ByteBank</w:t>
-      </w:r>
-      <w:proofErr w:type="spellEnd"/>
-      <w:r>
-        <w:rPr>
-          <w:rStyle w:val="TtuloCarter"/>
-        </w:rPr>
-        <w:t xml:space="preserve"> ATM</w:t>
+        <w:t>Manual de Instruções – ByteBank ATM</w:t>
       </w:r>
     </w:p>
     <w:p>
@@ -56,15 +42,7 @@
         <w:t xml:space="preserve"> ATM do</w:t>
       </w:r>
       <w:r>
-        <w:t xml:space="preserve"> </w:t>
-      </w:r>
-      <w:proofErr w:type="spellStart"/>
-      <w:r>
-        <w:t>ByteBank</w:t>
-      </w:r>
-      <w:proofErr w:type="spellEnd"/>
-      <w:r>
-        <w:t>.</w:t>
+        <w:t xml:space="preserve"> ByteBank.</w:t>
       </w:r>
     </w:p>
     <w:p>
@@ -130,15 +108,7 @@
         </w:numPr>
       </w:pPr>
       <w:r>
-        <w:t xml:space="preserve">Execute o programa </w:t>
-      </w:r>
-      <w:proofErr w:type="spellStart"/>
-      <w:r>
-        <w:t>ByteBank</w:t>
-      </w:r>
-      <w:proofErr w:type="spellEnd"/>
-      <w:r>
-        <w:t>. Isso abrirá a janela de login.</w:t>
+        <w:t>Execute o programa ByteBank. Isso abrirá a janela de login.</w:t>
       </w:r>
     </w:p>
     <w:p>
@@ -175,7 +145,13 @@
         </w:numPr>
       </w:pPr>
       <w:r>
-        <w:t>Se você já possui uma conta, insira o número da conta e o PIN correspondente na janela de login.</w:t>
+        <w:t xml:space="preserve">Se você já possui uma conta, insira o número </w:t>
+      </w:r>
+      <w:r>
+        <w:t>do cartão</w:t>
+      </w:r>
+      <w:r>
+        <w:t xml:space="preserve"> e o PIN correspondente na janela de login.</w:t>
       </w:r>
     </w:p>
     <w:p>
@@ -550,13 +526,8 @@
       <w:r>
         <w:t xml:space="preserve">ATM do </w:t>
       </w:r>
-      <w:proofErr w:type="spellStart"/>
-      <w:r>
-        <w:t>ByteBank</w:t>
-      </w:r>
-      <w:proofErr w:type="spellEnd"/>
-      <w:r>
-        <w:t>. Se precisar de mais assistência, entre em contato con</w:t>
+      <w:r>
+        <w:t>ByteBank. Se precisar de mais assistência, entre em contato con</w:t>
       </w:r>
       <w:r>
         <w:t>nosco em projetoptda@gmail.com</w:t>
@@ -564,15 +535,7 @@
     </w:p>
     <w:p>
       <w:r>
-        <w:t xml:space="preserve">Obrigado por escolher o </w:t>
-      </w:r>
-      <w:proofErr w:type="spellStart"/>
-      <w:r>
-        <w:t>ByteBank</w:t>
-      </w:r>
-      <w:proofErr w:type="spellEnd"/>
-      <w:r>
-        <w:t>! Esperamos que aproveite todas as facilidades e recursos oferecidos pela nossa aplicação.</w:t>
+        <w:t>Obrigado por escolher o ByteBank! Esperamos que aproveite todas as facilidades e recursos oferecidos pela nossa aplicação.</w:t>
       </w:r>
     </w:p>
     <w:p/>
@@ -590,7 +553,7 @@
 <w:numbering xmlns:wpc="http://schemas.microsoft.com/office/word/2010/wordprocessingCanvas" xmlns:cx="http://schemas.microsoft.com/office/drawing/2014/chartex" xmlns:cx1="http://schemas.microsoft.com/office/drawing/2015/9/8/chartex" xmlns:cx2="http://schemas.microsoft.com/office/drawing/2015/10/21/chartex" xmlns:cx3="http://schemas.microsoft.com/office/drawing/2016/5/9/chartex" xmlns:cx4="http://schemas.microsoft.com/office/drawing/2016/5/10/chartex" xmlns:cx5="http://schemas.microsoft.com/office/drawing/2016/5/11/chartex" xmlns:cx6="http://schemas.microsoft.com/office/drawing/2016/5/12/chartex" xmlns:cx7="http://schemas.microsoft.com/office/drawing/2016/5/13/chartex" xmlns:cx8="http://schemas.microsoft.com/office/drawing/2016/5/14/chartex" xmlns:mc="http://schemas.openxmlformats.org/markup-compatibility/2006" xmlns:aink="http://schemas.microsoft.com/office/drawing/2016/ink" xmlns:am3d="http://schemas.microsoft.com/office/drawing/2017/model3d" xmlns:o="urn:schemas-microsoft-com:office:office" xmlns:oel="http://schemas.microsoft.com/office/2019/extlst" xmlns:r="http://schemas.openxmlformats.org/officeDocument/2006/relationships" xmlns:m="http://schemas.openxmlformats.org/officeDocument/2006/math" xmlns:v="urn:schemas-microsoft-com:vml" xmlns:wp14="http://schemas.microsoft.com/office/word/2010/wordprocessingDrawing" xmlns:wp="http://schemas.openxmlformats.org/drawingml/2006/wordprocessingDrawing" xmlns:w10="urn:schemas-microsoft-com:office:word" xmlns:w="http://schemas.openxmlformats.org/wordprocessingml/2006/main" xmlns:w14="http://schemas.microsoft.com/office/word/2010/wordml" xmlns:w15="http://schemas.microsoft.com/office/word/2012/wordml" xmlns:w16cex="http://schemas.microsoft.com/office/word/2018/wordml/cex" xmlns:w16cid="http://schemas.microsoft.com/office/word/2016/wordml/cid" xmlns:w16="http://schemas.microsoft.com/office/word/2018/wordml" xmlns:w16sdtdh="http://schemas.microsoft.com/office/word/2020/wordml/sdtdatahash" xmlns:w16se="http://schemas.microsoft.com/office/word/2015/wordml/symex" xmlns:wpg="http://schemas.microsoft.com/office/word/2010/wordprocessingGroup" xmlns:wpi="http://schemas.microsoft.com/office/word/2010/wordprocessingInk" xmlns:wne="http://schemas.microsoft.com/office/word/2006/wordml" xmlns:wps="http://schemas.microsoft.com/office/word/2010/wordprocessingShape" mc:Ignorable="w14 w15 w16se w16cid w16 w16cex w16sdtdh wp14">
   <w:numPicBullet w:numPicBulletId="0">
     <w:pict>
-      <v:rect id="_x0000_i1035" style="width:0;height:0" o:hralign="center" o:bullet="t" o:hrstd="t" o:hrnoshade="t" o:hr="t" fillcolor="#d1d5db" stroked="f"/>
+      <v:rect id="_x0000_i1029" style="width:0;height:0" o:hralign="center" o:bullet="t" o:hrstd="t" o:hrnoshade="t" o:hr="t" fillcolor="#d1d5db" stroked="f"/>
     </w:pict>
   </w:numPicBullet>
   <w:abstractNum w:abstractNumId="0" w15:restartNumberingAfterBreak="0">
@@ -1565,6 +1528,7 @@
   <w:style w:type="character" w:default="1" w:styleId="Tipodeletrapredefinidodopargrafo">
     <w:name w:val="Default Paragraph Font"/>
     <w:uiPriority w:val="1"/>
+    <w:semiHidden/>
     <w:unhideWhenUsed/>
   </w:style>
   <w:style w:type="table" w:default="1" w:styleId="Tabelanormal">

</xml_diff>